<commit_message>
Vragen sales met antwoorden
</commit_message>
<xml_diff>
--- a/Doc/Vragen Sales.docx
+++ b/Doc/Vragen Sales.docx
@@ -3,219 +3,127 @@
 <w:document xmlns:wpc="http://schemas.microsoft.com/office/word/2010/wordprocessingCanvas" xmlns:mc="http://schemas.openxmlformats.org/markup-compatibility/2006" xmlns:o="urn:schemas-microsoft-com:office:office" xmlns:r="http://schemas.openxmlformats.org/officeDocument/2006/relationships" xmlns:m="http://schemas.openxmlformats.org/officeDocument/2006/math" xmlns:v="urn:schemas-microsoft-com:vml" xmlns:wp14="http://schemas.microsoft.com/office/word/2010/wordprocessingDrawing" xmlns:wp="http://schemas.openxmlformats.org/drawingml/2006/wordprocessingDrawing" xmlns:w10="urn:schemas-microsoft-com:office:word" xmlns:w="http://schemas.openxmlformats.org/wordprocessingml/2006/main" xmlns:w14="http://schemas.microsoft.com/office/word/2010/wordml" xmlns:w15="http://schemas.microsoft.com/office/word/2012/wordml" xmlns:wpg="http://schemas.microsoft.com/office/word/2010/wordprocessingGroup" xmlns:wpi="http://schemas.microsoft.com/office/word/2010/wordprocessingInk" xmlns:wne="http://schemas.microsoft.com/office/word/2006/wordml" xmlns:wps="http://schemas.microsoft.com/office/word/2010/wordprocessingShape" mc:Ignorable="w14 w15 wp14">
   <w:body>
     <w:p>
-      <w:proofErr w:type="spellStart"/>
-      <w:r>
-        <w:t>What</w:t>
-      </w:r>
-      <w:proofErr w:type="spellEnd"/>
-      <w:r>
-        <w:t xml:space="preserve"> kind of </w:t>
-      </w:r>
-      <w:proofErr w:type="spellStart"/>
-      <w:r>
-        <w:t>functionality</w:t>
-      </w:r>
-      <w:proofErr w:type="spellEnd"/>
-      <w:r>
-        <w:t xml:space="preserve"> </w:t>
-      </w:r>
-      <w:proofErr w:type="spellStart"/>
-      <w:r>
-        <w:t>would</w:t>
-      </w:r>
-      <w:proofErr w:type="spellEnd"/>
-      <w:r>
-        <w:t xml:space="preserve"> </w:t>
-      </w:r>
-      <w:proofErr w:type="spellStart"/>
-      <w:r>
-        <w:t>you</w:t>
-      </w:r>
-      <w:proofErr w:type="spellEnd"/>
-      <w:r>
-        <w:t xml:space="preserve"> </w:t>
-      </w:r>
-      <w:proofErr w:type="spellStart"/>
-      <w:r>
-        <w:t>need</w:t>
-      </w:r>
-      <w:proofErr w:type="spellEnd"/>
-      <w:r>
-        <w:t xml:space="preserve"> in the </w:t>
-      </w:r>
-      <w:proofErr w:type="spellStart"/>
-      <w:r>
-        <w:t>application</w:t>
-      </w:r>
-      <w:proofErr w:type="spellEnd"/>
-      <w:r>
-        <w:t xml:space="preserve"> </w:t>
-      </w:r>
-      <w:proofErr w:type="spellStart"/>
-      <w:r>
-        <w:t>for</w:t>
-      </w:r>
-      <w:proofErr w:type="spellEnd"/>
-      <w:r>
-        <w:t xml:space="preserve"> </w:t>
-      </w:r>
-      <w:proofErr w:type="spellStart"/>
-      <w:r>
-        <w:t>your</w:t>
-      </w:r>
-      <w:proofErr w:type="spellEnd"/>
-      <w:r>
-        <w:t xml:space="preserve"> </w:t>
-      </w:r>
-      <w:proofErr w:type="spellStart"/>
-      <w:r>
-        <w:t>department</w:t>
-      </w:r>
-      <w:proofErr w:type="spellEnd"/>
-      <w:r>
-        <w:t>?</w:t>
+      <w:r>
+        <w:t>What kind of functionality would you need in the application for your department?</w:t>
+      </w:r>
+    </w:p>
+    <w:p>
+      <w:r>
+        <w:t>Enter list of fields</w:t>
+      </w:r>
+    </w:p>
+    <w:p>
+      <w:r>
+        <w:t>Put in appointments</w:t>
       </w:r>
     </w:p>
     <w:p/>
-    <w:p>
-      <w:proofErr w:type="spellStart"/>
-      <w:r>
-        <w:t>Why</w:t>
-      </w:r>
-      <w:proofErr w:type="spellEnd"/>
-      <w:r>
-        <w:t xml:space="preserve"> are </w:t>
-      </w:r>
-      <w:proofErr w:type="spellStart"/>
-      <w:r>
-        <w:t>some</w:t>
-      </w:r>
-      <w:proofErr w:type="spellEnd"/>
-      <w:r>
-        <w:t xml:space="preserve"> </w:t>
-      </w:r>
-      <w:proofErr w:type="spellStart"/>
-      <w:r>
-        <w:t>things</w:t>
-      </w:r>
-      <w:proofErr w:type="spellEnd"/>
-      <w:r>
-        <w:t xml:space="preserve"> in the </w:t>
-      </w:r>
-      <w:proofErr w:type="spellStart"/>
-      <w:r>
-        <w:t>table</w:t>
-      </w:r>
-      <w:proofErr w:type="spellEnd"/>
-      <w:r>
-        <w:t xml:space="preserve"> in </w:t>
-      </w:r>
-      <w:proofErr w:type="spellStart"/>
-      <w:r>
-        <w:t>bold</w:t>
-      </w:r>
-      <w:proofErr w:type="spellEnd"/>
-      <w:r>
-        <w:t xml:space="preserve"> </w:t>
-      </w:r>
-      <w:proofErr w:type="spellStart"/>
-      <w:r>
-        <w:t>and</w:t>
-      </w:r>
-      <w:proofErr w:type="spellEnd"/>
-      <w:r>
-        <w:t xml:space="preserve"> </w:t>
-      </w:r>
-      <w:proofErr w:type="spellStart"/>
-      <w:r>
-        <w:t>some</w:t>
-      </w:r>
-      <w:proofErr w:type="spellEnd"/>
-      <w:r>
-        <w:t xml:space="preserve"> </w:t>
-      </w:r>
-      <w:proofErr w:type="spellStart"/>
-      <w:r>
-        <w:t>not</w:t>
-      </w:r>
-      <w:proofErr w:type="spellEnd"/>
-      <w:r>
-        <w:t>?</w:t>
-      </w:r>
-    </w:p>
     <w:p/>
     <w:p>
-      <w:proofErr w:type="spellStart"/>
-      <w:r>
-        <w:t>Would</w:t>
-      </w:r>
-      <w:proofErr w:type="spellEnd"/>
-      <w:r>
-        <w:t xml:space="preserve"> </w:t>
-      </w:r>
-      <w:proofErr w:type="spellStart"/>
-      <w:r>
-        <w:t>you</w:t>
-      </w:r>
-      <w:proofErr w:type="spellEnd"/>
-      <w:r>
-        <w:t xml:space="preserve"> </w:t>
-      </w:r>
-      <w:proofErr w:type="spellStart"/>
-      <w:r>
-        <w:t>like</w:t>
-      </w:r>
-      <w:proofErr w:type="spellEnd"/>
-      <w:r>
-        <w:t xml:space="preserve"> </w:t>
-      </w:r>
-      <w:proofErr w:type="spellStart"/>
-      <w:r>
-        <w:t>to</w:t>
-      </w:r>
-      <w:proofErr w:type="spellEnd"/>
-      <w:r>
-        <w:t xml:space="preserve"> </w:t>
-      </w:r>
-      <w:proofErr w:type="spellStart"/>
-      <w:r>
-        <w:t>fill</w:t>
-      </w:r>
-      <w:proofErr w:type="spellEnd"/>
-      <w:r>
-        <w:t xml:space="preserve"> in the data in the </w:t>
-      </w:r>
-      <w:proofErr w:type="spellStart"/>
-      <w:r>
-        <w:t>application</w:t>
-      </w:r>
-      <w:proofErr w:type="spellEnd"/>
-      <w:r>
-        <w:t xml:space="preserve"> or in word?</w:t>
+      <w:r>
+        <w:t>Why are some things in the table in bold and some not?</w:t>
+      </w:r>
+    </w:p>
+    <w:p>
+      <w:r>
+        <w:t>Bold kunnen gezien worden door alle afdelingen</w:t>
+      </w:r>
+    </w:p>
+    <w:p>
+      <w:r>
+        <w:t>NOrmal alleen sales afdeling.</w:t>
       </w:r>
     </w:p>
     <w:p/>
     <w:p>
-      <w:proofErr w:type="spellStart"/>
-      <w:r>
-        <w:t>Did</w:t>
-      </w:r>
-      <w:proofErr w:type="spellEnd"/>
-      <w:r>
-        <w:t xml:space="preserve"> we miss </w:t>
-      </w:r>
       <w:bookmarkStart w:id="0" w:name="_GoBack"/>
       <w:bookmarkEnd w:id="0"/>
-      <w:proofErr w:type="spellStart"/>
-      <w:r>
-        <w:t>anything</w:t>
-      </w:r>
-      <w:proofErr w:type="spellEnd"/>
-      <w:r>
-        <w:t>?</w:t>
+    </w:p>
+    <w:p>
+      <w:r>
+        <w:t xml:space="preserve">Would you </w:t>
+      </w:r>
+      <w:r>
+        <w:t>like to fill in the data in the application or in word?</w:t>
+      </w:r>
+    </w:p>
+    <w:p>
+      <w:r>
+        <w:t>All data to database.</w:t>
+      </w:r>
+    </w:p>
+    <w:p>
+      <w:r>
+        <w:t>NO word data anymore.</w:t>
+      </w:r>
+    </w:p>
+    <w:p>
+      <w:r>
+        <w:t xml:space="preserve">Central Database. </w:t>
+      </w:r>
+    </w:p>
+    <w:p>
+      <w:r>
+        <w:t>Error messages if anything wrong</w:t>
       </w:r>
     </w:p>
     <w:p/>
+    <w:p>
+      <w:r>
+        <w:t>Did we miss anything?</w:t>
+      </w:r>
+    </w:p>
+    <w:p>
+      <w:r>
+        <w:t>1 offer per customer later maybe more per customer.</w:t>
+      </w:r>
+    </w:p>
+    <w:p/>
+    <w:p>
+      <w:r>
+        <w:t>Check if fields are filled in</w:t>
+      </w:r>
+    </w:p>
+    <w:p>
+      <w:r>
+        <w:t>No empty records</w:t>
+      </w:r>
+    </w:p>
+    <w:p>
+      <w:r>
+        <w:t>Prospect customer is future customer has no contract yet.</w:t>
+      </w:r>
+    </w:p>
+    <w:p>
+      <w:r>
+        <w:t>Prospect customer if yes only sales department</w:t>
+      </w:r>
+    </w:p>
+    <w:p>
+      <w:r>
+        <w:t>Prospect only normal fields.</w:t>
+      </w:r>
+    </w:p>
+    <w:p>
+      <w:r>
+        <w:t>Finance see which customers are new.</w:t>
+      </w:r>
+    </w:p>
+    <w:p>
+      <w:r>
+        <w:t>Finance has to see if they payed.</w:t>
+      </w:r>
+    </w:p>
+    <w:p>
+      <w:r>
+        <w:t>Delete and change.</w:t>
+      </w:r>
+    </w:p>
+    <w:p>
+      <w:r>
+        <w:t>Time left android application.</w:t>
+      </w:r>
+    </w:p>
     <w:sectPr>
       <w:pgSz w:w="11906" w:h="16838"/>
       <w:pgMar w:top="1417" w:right="1417" w:bottom="1417" w:left="1417" w:header="708" w:footer="708" w:gutter="0"/>

</xml_diff>